<commit_message>
modificación html y css inicio
</commit_message>
<xml_diff>
--- a/Sprint_02/Formato_Sprint_2.docx
+++ b/Sprint_02/Formato_Sprint_2.docx
@@ -625,25 +625,7 @@
         <w:jc w:val="both"/>
       </w:pPr>
       <w:r>
-        <w:t>Como evidencia de</w:t>
-      </w:r>
-      <w:r>
-        <w:t>l repositorio de código</w:t>
-      </w:r>
-      <w:r>
-        <w:t xml:space="preserve">, </w:t>
-      </w:r>
-      <w:r>
-        <w:t>creado con GitLab o GitHub</w:t>
-      </w:r>
-      <w:r>
-        <w:t>,</w:t>
-      </w:r>
-      <w:r>
-        <w:t xml:space="preserve"> además de la URL del repositorio, se</w:t>
-      </w:r>
-      <w:r>
-        <w:t xml:space="preserve"> debe presentar capturas de pantalla donde se visualicen aspectos:</w:t>
+        <w:t>Como evidencia del repositorio de código, creado con GitLab o GitHub, además de la URL del repositorio, se debe presentar capturas de pantalla donde se visualicen aspectos:</w:t>
       </w:r>
     </w:p>
     <w:p>
@@ -661,13 +643,7 @@
         <w:jc w:val="both"/>
       </w:pPr>
       <w:r>
-        <w:t>Creación del proyecto</w:t>
-      </w:r>
-      <w:r>
-        <w:t xml:space="preserve"> del repositorio</w:t>
-      </w:r>
-      <w:r>
-        <w:t>.</w:t>
+        <w:t>Creación del proyecto del repositorio.</w:t>
       </w:r>
     </w:p>
     <w:p>
@@ -680,10 +656,7 @@
         <w:jc w:val="both"/>
       </w:pPr>
       <w:r>
-        <w:t xml:space="preserve">Integrantes del equipo </w:t>
-      </w:r>
-      <w:r>
-        <w:t>invitados.</w:t>
+        <w:t>Integrantes del equipo invitados.</w:t>
       </w:r>
     </w:p>
     <w:p>
@@ -740,10 +713,7 @@
         <w:jc w:val="both"/>
       </w:pPr>
       <w:r>
-        <w:t xml:space="preserve">Como evidencia </w:t>
-      </w:r>
-      <w:r>
-        <w:t>del Diseño de la Base de Datos, se debe presentar el proceso de normalización efectuado</w:t>
+        <w:t>Como evidencia del Diseño de la Base de Datos, se debe presentar el proceso de normalización efectuado</w:t>
       </w:r>
       <w:r>
         <w:t xml:space="preserve"> (Formas Normales)</w:t>
@@ -786,31 +756,7 @@
                 <w:b/>
                 <w:bCs/>
               </w:rPr>
-              <w:t>Esquema</w:t>
-            </w:r>
-            <w:r>
-              <w:rPr>
-                <w:rFonts w:asciiTheme="minorHAnsi" w:hAnsiTheme="minorHAnsi" w:cstheme="minorHAnsi"/>
-                <w:b/>
-                <w:bCs/>
-              </w:rPr>
-              <w:t xml:space="preserve"> de la Base de Datos (</w:t>
-            </w:r>
-            <w:r>
-              <w:rPr>
-                <w:rFonts w:asciiTheme="minorHAnsi" w:hAnsiTheme="minorHAnsi" w:cstheme="minorHAnsi"/>
-                <w:b/>
-                <w:bCs/>
-              </w:rPr>
-              <w:t>Código SQL</w:t>
-            </w:r>
-            <w:r>
-              <w:rPr>
-                <w:rFonts w:asciiTheme="minorHAnsi" w:hAnsiTheme="minorHAnsi" w:cstheme="minorHAnsi"/>
-                <w:b/>
-                <w:bCs/>
-              </w:rPr>
-              <w:t>)</w:t>
+              <w:t>Esquema de la Base de Datos (Código SQL)</w:t>
             </w:r>
           </w:p>
         </w:tc>
@@ -822,16 +768,7 @@
         <w:jc w:val="both"/>
       </w:pPr>
       <w:r>
-        <w:t xml:space="preserve">Como evidencia del </w:t>
-      </w:r>
-      <w:r>
-        <w:t>Esquema</w:t>
-      </w:r>
-      <w:r>
-        <w:t xml:space="preserve"> de la Base de Datos, se debe presentar el </w:t>
-      </w:r>
-      <w:r>
-        <w:t>código SQL de creación de la base de datos.</w:t>
+        <w:t>Como evidencia del Esquema de la Base de Datos, se debe presentar el código SQL de creación de la base de datos.</w:t>
       </w:r>
     </w:p>
     <w:p/>
@@ -941,13 +878,75 @@
         <w:t>Como evidencia de las reuniones que efectúa el equipo del proyecto, presentar capturas de pantalla de las reuniones efectuadas y si lo consideran pertinente algunas actas de las reuniones.</w:t>
       </w:r>
     </w:p>
+    <w:p>
+      <w:pPr>
+        <w:jc w:val="both"/>
+      </w:pPr>
+    </w:p>
+    <w:p>
+      <w:pPr>
+        <w:jc w:val="both"/>
+      </w:pPr>
+    </w:p>
+    <w:p>
+      <w:pPr>
+        <w:jc w:val="both"/>
+      </w:pPr>
+      <w:r>
+        <w:rPr>
+          <w:noProof/>
+        </w:rPr>
+        <w:drawing>
+          <wp:inline distT="0" distB="0" distL="0" distR="0" wp14:anchorId="05941D8F" wp14:editId="0C1919EA">
+            <wp:extent cx="5612130" cy="2809875"/>
+            <wp:effectExtent l="0" t="0" r="7620" b="9525"/>
+            <wp:docPr id="2" name="Imagen 2"/>
+            <wp:cNvGraphicFramePr>
+              <a:graphicFrameLocks xmlns:a="http://schemas.openxmlformats.org/drawingml/2006/main" noChangeAspect="1"/>
+            </wp:cNvGraphicFramePr>
+            <a:graphic xmlns:a="http://schemas.openxmlformats.org/drawingml/2006/main">
+              <a:graphicData uri="http://schemas.openxmlformats.org/drawingml/2006/picture">
+                <pic:pic xmlns:pic="http://schemas.openxmlformats.org/drawingml/2006/picture">
+                  <pic:nvPicPr>
+                    <pic:cNvPr id="1" name=""/>
+                    <pic:cNvPicPr/>
+                  </pic:nvPicPr>
+                  <pic:blipFill rotWithShape="1">
+                    <a:blip r:embed="rId7"/>
+                    <a:srcRect b="55474"/>
+                    <a:stretch/>
+                  </pic:blipFill>
+                  <pic:spPr bwMode="auto">
+                    <a:xfrm>
+                      <a:off x="0" y="0"/>
+                      <a:ext cx="5612130" cy="2809875"/>
+                    </a:xfrm>
+                    <a:prstGeom prst="rect">
+                      <a:avLst/>
+                    </a:prstGeom>
+                    <a:ln>
+                      <a:noFill/>
+                    </a:ln>
+                    <a:extLst>
+                      <a:ext uri="{53640926-AAD7-44D8-BBD7-CCE9431645EC}">
+                        <a14:shadowObscured xmlns:a14="http://schemas.microsoft.com/office/drawing/2010/main"/>
+                      </a:ext>
+                    </a:extLst>
+                  </pic:spPr>
+                </pic:pic>
+              </a:graphicData>
+            </a:graphic>
+          </wp:inline>
+        </w:drawing>
+      </w:r>
+    </w:p>
     <w:sectPr>
-      <w:headerReference w:type="even" r:id="rId7"/>
-      <w:headerReference w:type="default" r:id="rId8"/>
-      <w:footerReference w:type="even" r:id="rId9"/>
-      <w:footerReference w:type="default" r:id="rId10"/>
-      <w:headerReference w:type="first" r:id="rId11"/>
-      <w:footerReference w:type="first" r:id="rId12"/>
+      <w:headerReference w:type="even" r:id="rId8"/>
+      <w:headerReference w:type="default" r:id="rId9"/>
+      <w:footerReference w:type="even" r:id="rId10"/>
+      <w:footerReference w:type="default" r:id="rId11"/>
+      <w:headerReference w:type="first" r:id="rId12"/>
+      <w:footerReference w:type="first" r:id="rId13"/>
       <w:pgSz w:w="12240" w:h="15840"/>
       <w:pgMar w:top="1417" w:right="1701" w:bottom="1417" w:left="1701" w:header="708" w:footer="708" w:gutter="0"/>
       <w:cols w:space="708"/>

</xml_diff>

<commit_message>
actualización del sprint 2
</commit_message>
<xml_diff>
--- a/Sprint_02/Formato_Sprint_2.docx
+++ b/Sprint_02/Formato_Sprint_2.docx
@@ -785,7 +785,6 @@
         </w:tc>
       </w:tr>
     </w:tbl>
-    <w:p/>
     <w:p>
       <w:pPr>
         <w:jc w:val="both"/>
@@ -812,7 +811,10 @@
         <w:jc w:val="both"/>
       </w:pPr>
       <w:r>
-        <w:t xml:space="preserve">Repositorio </w:t>
+        <w:t>Repositorio</w:t>
+      </w:r>
+      <w:r>
+        <w:t>:</w:t>
       </w:r>
       <w:hyperlink r:id="rId7" w:history="1">
         <w:r>
@@ -820,6 +822,20 @@
             <w:rStyle w:val="Hipervnculo"/>
           </w:rPr>
           <w:t>https://github.com/Luisa1612/Proyecto-Ciclo-3.git</w:t>
+        </w:r>
+      </w:hyperlink>
+      <w:r>
+        <w:t xml:space="preserve"> </w:t>
+      </w:r>
+      <w:r>
+        <w:t xml:space="preserve">- </w:t>
+      </w:r>
+      <w:hyperlink r:id="rId8" w:history="1">
+        <w:r>
+          <w:rPr>
+            <w:rStyle w:val="Hipervnculo"/>
+          </w:rPr>
+          <w:t>https://luisa1612.github.io/Proyecto-Ciclo-3/Estructura_HTML/index.html</w:t>
         </w:r>
       </w:hyperlink>
       <w:r>
@@ -864,7 +880,7 @@
                     <pic:cNvPicPr/>
                   </pic:nvPicPr>
                   <pic:blipFill rotWithShape="1">
-                    <a:blip r:embed="rId8"/>
+                    <a:blip r:embed="rId9"/>
                     <a:srcRect t="54639" b="2194"/>
                     <a:stretch/>
                   </pic:blipFill>
@@ -936,7 +952,7 @@
                     <pic:cNvPicPr/>
                   </pic:nvPicPr>
                   <pic:blipFill rotWithShape="1">
-                    <a:blip r:embed="rId9"/>
+                    <a:blip r:embed="rId10"/>
                     <a:srcRect t="54337" b="3099"/>
                     <a:stretch/>
                   </pic:blipFill>
@@ -1013,7 +1029,7 @@
                     <pic:cNvPicPr/>
                   </pic:nvPicPr>
                   <pic:blipFill rotWithShape="1">
-                    <a:blip r:embed="rId10"/>
+                    <a:blip r:embed="rId11"/>
                     <a:srcRect t="55242" b="6873"/>
                     <a:stretch/>
                   </pic:blipFill>
@@ -1073,7 +1089,7 @@
                     <pic:cNvPicPr/>
                   </pic:nvPicPr>
                   <pic:blipFill rotWithShape="1">
-                    <a:blip r:embed="rId11"/>
+                    <a:blip r:embed="rId12"/>
                     <a:srcRect t="54789" b="3553"/>
                     <a:stretch/>
                   </pic:blipFill>
@@ -1212,7 +1228,13 @@
       </w:r>
     </w:p>
     <w:p/>
-    <w:p/>
+    <w:p>
+      <w:pPr>
+        <w:rPr>
+          <w:u w:val="single"/>
+        </w:rPr>
+      </w:pPr>
+    </w:p>
     <w:p/>
     <w:p/>
     <w:tbl>
@@ -1328,7 +1350,7 @@
                           <pic:cNvPicPr/>
                         </pic:nvPicPr>
                         <pic:blipFill rotWithShape="1">
-                          <a:blip r:embed="rId12"/>
+                          <a:blip r:embed="rId13"/>
                           <a:srcRect t="51922"/>
                           <a:stretch/>
                         </pic:blipFill>
@@ -1401,7 +1423,7 @@
                           <pic:cNvPicPr/>
                         </pic:nvPicPr>
                         <pic:blipFill rotWithShape="1">
-                          <a:blip r:embed="rId13"/>
+                          <a:blip r:embed="rId14"/>
                           <a:srcRect t="52526"/>
                           <a:stretch/>
                         </pic:blipFill>
@@ -1475,7 +1497,7 @@
                           <pic:cNvPicPr/>
                         </pic:nvPicPr>
                         <pic:blipFill rotWithShape="1">
-                          <a:blip r:embed="rId14"/>
+                          <a:blip r:embed="rId15"/>
                           <a:srcRect t="51922"/>
                           <a:stretch/>
                         </pic:blipFill>
@@ -1617,7 +1639,7 @@
                     <pic:cNvPicPr/>
                   </pic:nvPicPr>
                   <pic:blipFill rotWithShape="1">
-                    <a:blip r:embed="rId15"/>
+                    <a:blip r:embed="rId16"/>
                     <a:srcRect b="55474"/>
                     <a:stretch/>
                   </pic:blipFill>
@@ -1675,7 +1697,7 @@
                     <pic:cNvPicPr/>
                   </pic:nvPicPr>
                   <pic:blipFill rotWithShape="1">
-                    <a:blip r:embed="rId16"/>
+                    <a:blip r:embed="rId17"/>
                     <a:srcRect b="53662"/>
                     <a:stretch/>
                   </pic:blipFill>
@@ -1714,12 +1736,12 @@
       </w:pPr>
     </w:p>
     <w:sectPr>
-      <w:headerReference w:type="even" r:id="rId17"/>
-      <w:headerReference w:type="default" r:id="rId18"/>
-      <w:footerReference w:type="even" r:id="rId19"/>
-      <w:footerReference w:type="default" r:id="rId20"/>
-      <w:headerReference w:type="first" r:id="rId21"/>
-      <w:footerReference w:type="first" r:id="rId22"/>
+      <w:headerReference w:type="even" r:id="rId18"/>
+      <w:headerReference w:type="default" r:id="rId19"/>
+      <w:footerReference w:type="even" r:id="rId20"/>
+      <w:footerReference w:type="default" r:id="rId21"/>
+      <w:headerReference w:type="first" r:id="rId22"/>
+      <w:footerReference w:type="first" r:id="rId23"/>
       <w:pgSz w:w="12240" w:h="15840"/>
       <w:pgMar w:top="1417" w:right="1701" w:bottom="1417" w:left="1701" w:header="708" w:footer="708" w:gutter="0"/>
       <w:cols w:space="708"/>

</xml_diff>